<commit_message>
Modif au Rapport, debut de la compléttion.
</commit_message>
<xml_diff>
--- a/Rapport_tp1_3_mars_2019.docx
+++ b/Rapport_tp1_3_mars_2019.docx
@@ -552,6 +552,13 @@
       </w:r>
     </w:p>
     <w:p>
+      <w:r>
+        <w:t>Mettre ici</w:t>
+      </w:r>
+      <w:bookmarkStart w:id="0" w:name="_GoBack"/>
+      <w:bookmarkEnd w:id="0"/>
+    </w:p>
+    <w:p>
       <w:pPr>
         <w:pStyle w:val="ListParagraph"/>
         <w:numPr>
@@ -630,7 +637,11 @@
       </w:r>
       <w:proofErr w:type="spellEnd"/>
       <w:r>
-        <w:t xml:space="preserve"> alors qu’il y avait bien un trajet possible. Le problème venait du fait qu’il existait un chemin plus court mais ne passant pas par une station d’essence et n’ayant plus suffisamment d’essence pour la fin du trajet. Une ville était donc ignorée parce que son temps était plus long même si un trajet aurait été possible en passant par cette ville. C’est pour résoudre ce problème qu’un nouveau chemin est cherché en donnant la priorité à la quantité d’essence si aucun chemin n’est trouvé selon le temps seulement.</w:t>
+        <w:t xml:space="preserve"> alors qu’il y avait bien un trajet possible. Le problème venait du fait qu’il existait un chemin plus court mais ne passant pas par une station d’essence et n’ayant plus suffisamment d’essence pour la fin du trajet. Une ville était donc ignorée parce que son temps était plus </w:t>
+      </w:r>
+      <w:r>
+        <w:lastRenderedPageBreak/>
+        <w:t>long même si un trajet aurait été possible en passant par cette ville. C’est pour résoudre ce problème qu’un nouveau chemin est cherché en donnant la priorité à la quantité d’essence si aucun chemin n’est trouvé selon le temps seulement.</w:t>
       </w:r>
     </w:p>
     <w:p>
@@ -638,7 +649,6 @@
         <w:jc w:val="both"/>
       </w:pPr>
       <w:r>
-        <w:lastRenderedPageBreak/>
         <w:t xml:space="preserve">Nous sommes conscients qu’il y a encore place à l’optimisation de notre algorithme. Il y a entre autres beaucoup de calculs effectués pour connaître la quantité d’essence à chaque point du trajet, puisque nous avons décidé d’en laisser la responsabilité à la classe experte qu’est le véhicule. Il y a aussi la possibilité qu’un trajet plus court soit ignoré parce qu’une ville n’ait été considérée qu’avant le passage à une </w:t>
       </w:r>
       <w:proofErr w:type="spellStart"/>
@@ -654,8 +664,6 @@
       <w:pPr>
         <w:jc w:val="both"/>
       </w:pPr>
-      <w:bookmarkStart w:id="0" w:name="_GoBack"/>
-      <w:bookmarkEnd w:id="0"/>
     </w:p>
     <w:p>
       <w:pPr>

</xml_diff>